<commit_message>
Falta definir comportament de la funció run i programar el botó sortir de veure stdout/stderr, així com programar les funcions de correr més tard i intermitentment (que ja estan pensades així que no cal trecarse molt el cap
</commit_message>
<xml_diff>
--- a/Documentació.docx
+++ b/Documentació.docx
@@ -9,6 +9,39 @@
       </w:pPr>
       <w:r>
         <w:rPr/>
+        <w:t>ScrolledText</w:t>
+      </w:r>
+    </w:p>
+    <w:p>
+      <w:pPr>
+        <w:pStyle w:val="Normal"/>
+        <w:rPr/>
+      </w:pPr>
+      <w:hyperlink r:id="rId2">
+        <w:r>
+          <w:rPr>
+            <w:rStyle w:val="EnlacedeInternet"/>
+          </w:rPr>
+          <w:t>https://docs.python.org/2/library/scrolledtext.html</w:t>
+        </w:r>
+      </w:hyperlink>
+    </w:p>
+    <w:p>
+      <w:pPr>
+        <w:pStyle w:val="Normal"/>
+        <w:rPr/>
+      </w:pPr>
+      <w:r>
+        <w:rPr/>
+      </w:r>
+    </w:p>
+    <w:p>
+      <w:pPr>
+        <w:pStyle w:val="Normal"/>
+        <w:rPr/>
+      </w:pPr>
+      <w:r>
+        <w:rPr/>
         <w:t>Informació externa sobre el tkFileDialog</w:t>
       </w:r>
     </w:p>
@@ -27,7 +60,7 @@
         <w:pStyle w:val="Normal"/>
         <w:rPr/>
       </w:pPr>
-      <w:hyperlink r:id="rId2">
+      <w:hyperlink r:id="rId3">
         <w:r>
           <w:rPr>
             <w:rStyle w:val="EnlacedeInternet"/>
@@ -60,7 +93,7 @@
         <w:pStyle w:val="Normal"/>
         <w:rPr/>
       </w:pPr>
-      <w:hyperlink r:id="rId3">
+      <w:hyperlink r:id="rId4">
         <w:r>
           <w:rPr>
             <w:rStyle w:val="EnlacedeInternet"/>
@@ -93,7 +126,7 @@
         <w:pStyle w:val="Normal"/>
         <w:rPr/>
       </w:pPr>
-      <w:hyperlink r:id="rId4">
+      <w:hyperlink r:id="rId5">
         <w:r>
           <w:rPr>
             <w:rStyle w:val="EnlacedeInternet"/>
@@ -126,12 +159,140 @@
         <w:pStyle w:val="Normal"/>
         <w:rPr/>
       </w:pPr>
-      <w:hyperlink r:id="rId5">
+      <w:hyperlink r:id="rId6">
         <w:r>
           <w:rPr>
             <w:rStyle w:val="EnlacedeInternet"/>
           </w:rPr>
           <w:t>https://docs.python.org/2/tutorial/inputoutput.html</w:t>
+        </w:r>
+      </w:hyperlink>
+    </w:p>
+    <w:p>
+      <w:pPr>
+        <w:pStyle w:val="Normal"/>
+        <w:rPr/>
+      </w:pPr>
+      <w:hyperlink r:id="rId7">
+        <w:r>
+          <w:rPr>
+            <w:rStyle w:val="EnlacedeInternet"/>
+          </w:rPr>
+          <w:t>http://stackoverflow.com/questions/1466000/python-open-built-in-function-difference-between-modes-a-a-w-w-and-r</w:t>
+        </w:r>
+      </w:hyperlink>
+    </w:p>
+    <w:p>
+      <w:pPr>
+        <w:pStyle w:val="Normal"/>
+        <w:rPr/>
+      </w:pPr>
+      <w:r>
+        <w:rPr/>
+      </w:r>
+    </w:p>
+    <w:p>
+      <w:pPr>
+        <w:pStyle w:val="Normal"/>
+        <w:rPr/>
+      </w:pPr>
+      <w:r>
+        <w:rPr/>
+        <w:t>Strings</w:t>
+      </w:r>
+    </w:p>
+    <w:p>
+      <w:pPr>
+        <w:pStyle w:val="Normal"/>
+        <w:rPr/>
+      </w:pPr>
+      <w:hyperlink r:id="rId8">
+        <w:r>
+          <w:rPr>
+            <w:rStyle w:val="EnlacedeInternet"/>
+          </w:rPr>
+          <w:t>http://stackoverflow.com/questions/1038824/how-do-i-remove-a-substring-from-the-end-of-a-string-in-python</w:t>
+        </w:r>
+      </w:hyperlink>
+    </w:p>
+    <w:p>
+      <w:pPr>
+        <w:pStyle w:val="Normal"/>
+        <w:rPr/>
+      </w:pPr>
+      <w:r>
+        <w:rPr/>
+      </w:r>
+    </w:p>
+    <w:p>
+      <w:pPr>
+        <w:pStyle w:val="Normal"/>
+        <w:rPr/>
+      </w:pPr>
+      <w:r>
+        <w:rPr/>
+        <w:t>run</w:t>
+      </w:r>
+    </w:p>
+    <w:p>
+      <w:pPr>
+        <w:pStyle w:val="Normal"/>
+        <w:rPr/>
+      </w:pPr>
+      <w:hyperlink r:id="rId9">
+        <w:r>
+          <w:rPr>
+            <w:rStyle w:val="EnlacedeInternet"/>
+          </w:rPr>
+          <w:t>https://docs.python.org/2/library/subprocess.html</w:t>
+        </w:r>
+      </w:hyperlink>
+    </w:p>
+    <w:p>
+      <w:pPr>
+        <w:pStyle w:val="Normal"/>
+        <w:rPr/>
+      </w:pPr>
+      <w:r>
+        <w:rPr/>
+      </w:r>
+    </w:p>
+    <w:p>
+      <w:pPr>
+        <w:pStyle w:val="Normal"/>
+        <w:rPr/>
+      </w:pPr>
+      <w:r>
+        <w:rPr/>
+        <w:t>crontab</w:t>
+      </w:r>
+    </w:p>
+    <w:p>
+      <w:pPr>
+        <w:pStyle w:val="Normal"/>
+        <w:rPr/>
+      </w:pPr>
+      <w:r>
+        <w:rPr/>
+      </w:r>
+    </w:p>
+    <w:p>
+      <w:pPr>
+        <w:pStyle w:val="Normal"/>
+        <w:rPr/>
+      </w:pPr>
+      <w:hyperlink r:id="rId10">
+        <w:r>
+          <w:rPr>
+            <w:rStyle w:val="EnlacedeInternet"/>
+          </w:rPr>
+          <w:t>http://blog.desdelinux.net/cron-crontab-explicados/</w:t>
+        </w:r>
+      </w:hyperlink>
+      <w:hyperlink r:id="rId11">
+        <w:r>
+          <w:rPr/>
+          <w:t>#</w:t>
         </w:r>
       </w:hyperlink>
     </w:p>

</xml_diff>